<commit_message>
finished essay 1 for fas5901
</commit_message>
<xml_diff>
--- a/fas5901/moreno_essay1.docx
+++ b/fas5901/moreno_essay1.docx
@@ -1,39 +1,251 @@
 
 <file path=word/document.xml><?xml version="1.0" encoding="utf-8"?>
-<w:document xmlns:wpc="http://schemas.microsoft.com/office/word/2010/wordprocessingCanvas" xmlns:cx="http://schemas.microsoft.com/office/drawing/2014/chartex" xmlns:cx1="http://schemas.microsoft.com/office/drawing/2015/9/8/chartex" xmlns:cx2="http://schemas.microsoft.com/office/drawing/2015/10/21/chartex" xmlns:cx3="http://schemas.microsoft.com/office/drawing/2016/5/9/chartex" xmlns:cx4="http://schemas.microsoft.com/office/drawing/2016/5/10/chartex" xmlns:cx5="http://schemas.microsoft.com/office/drawing/2016/5/11/chartex" xmlns:cx6="http://schemas.microsoft.com/office/drawing/2016/5/12/chartex" xmlns:cx7="http://schemas.microsoft.com/office/drawing/2016/5/13/chartex" xmlns:cx8="http://schemas.microsoft.com/office/drawing/2016/5/14/chartex" xmlns:mc="http://schemas.openxmlformats.org/markup-compatibility/2006" xmlns:aink="http://schemas.microsoft.com/office/drawing/2016/ink" xmlns:am3d="http://schemas.microsoft.com/office/drawing/2017/model3d" xmlns:o="urn:schemas-microsoft-com:office:office" xmlns:r="http://schemas.openxmlformats.org/officeDocument/2006/relationships" xmlns:m="http://schemas.openxmlformats.org/officeDocument/2006/math" xmlns:v="urn:schemas-microsoft-com:vml" xmlns:wp14="http://schemas.microsoft.com/office/word/2010/wordprocessingDrawing" xmlns:wp="http://schemas.openxmlformats.org/drawingml/2006/wordprocessingDrawing" xmlns:w10="urn:schemas-microsoft-com:office:word" xmlns:w="http://schemas.openxmlformats.org/wordprocessingml/2006/main" xmlns:w14="http://schemas.microsoft.com/office/word/2010/wordml" xmlns:w15="http://schemas.microsoft.com/office/word/2012/wordml" xmlns:w16cid="http://schemas.microsoft.com/office/word/2016/wordml/cid" xmlns:w16se="http://schemas.microsoft.com/office/word/2015/wordml/symex" xmlns:wpg="http://schemas.microsoft.com/office/word/2010/wordprocessingGroup" xmlns:wpi="http://schemas.microsoft.com/office/word/2010/wordprocessingInk" xmlns:wne="http://schemas.microsoft.com/office/word/2006/wordml" xmlns:wps="http://schemas.microsoft.com/office/word/2010/wordprocessingShape" mc:Ignorable="w14 w15 w16se w16cid wp14">
+<w:document xmlns:wpc="http://schemas.microsoft.com/office/word/2010/wordprocessingCanvas" xmlns:cx="http://schemas.microsoft.com/office/drawing/2014/chartex" xmlns:cx1="http://schemas.microsoft.com/office/drawing/2015/9/8/chartex" xmlns:mc="http://schemas.openxmlformats.org/markup-compatibility/2006" xmlns:o="urn:schemas-microsoft-com:office:office" xmlns:r="http://schemas.openxmlformats.org/officeDocument/2006/relationships" xmlns:m="http://schemas.openxmlformats.org/officeDocument/2006/math" xmlns:v="urn:schemas-microsoft-com:vml" xmlns:wp14="http://schemas.microsoft.com/office/word/2010/wordprocessingDrawing" xmlns:wp="http://schemas.openxmlformats.org/drawingml/2006/wordprocessingDrawing" xmlns:w10="urn:schemas-microsoft-com:office:word" xmlns:w="http://schemas.openxmlformats.org/wordprocessingml/2006/main" xmlns:w14="http://schemas.microsoft.com/office/word/2010/wordml" xmlns:w15="http://schemas.microsoft.com/office/word/2012/wordml" xmlns:w16se="http://schemas.microsoft.com/office/word/2015/wordml/symex" xmlns:wpg="http://schemas.microsoft.com/office/word/2010/wordprocessingGroup" xmlns:wpi="http://schemas.microsoft.com/office/word/2010/wordprocessingInk" xmlns:wne="http://schemas.microsoft.com/office/word/2006/wordml" xmlns:wps="http://schemas.microsoft.com/office/word/2010/wordprocessingShape" mc:Ignorable="w14 w15 w16se wp14">
   <w:body>
     <w:p>
-      <w:r>
+      <w:pPr>
+        <w:rPr>
+          <w:rFonts w:ascii="Arial" w:hAnsi="Arial" w:cs="Arial"/>
+          <w:color w:val="000000" w:themeColor="text1"/>
+          <w:sz w:val="24"/>
+          <w:szCs w:val="24"/>
+        </w:rPr>
+      </w:pPr>
+      <w:r>
+        <w:rPr>
+          <w:rFonts w:ascii="Arial" w:hAnsi="Arial" w:cs="Arial"/>
+          <w:color w:val="000000" w:themeColor="text1"/>
+          <w:sz w:val="24"/>
+          <w:szCs w:val="24"/>
+        </w:rPr>
         <w:t>Moreno, Melissa</w:t>
       </w:r>
     </w:p>
     <w:p>
-      <w:r>
+      <w:pPr>
+        <w:rPr>
+          <w:rFonts w:ascii="Arial" w:hAnsi="Arial" w:cs="Arial"/>
+          <w:color w:val="000000" w:themeColor="text1"/>
+          <w:sz w:val="24"/>
+          <w:szCs w:val="24"/>
+        </w:rPr>
+      </w:pPr>
+      <w:r>
+        <w:rPr>
+          <w:rFonts w:ascii="Arial" w:hAnsi="Arial" w:cs="Arial"/>
+          <w:color w:val="000000" w:themeColor="text1"/>
+          <w:sz w:val="24"/>
+          <w:szCs w:val="24"/>
+        </w:rPr>
         <w:t>September 16, 2019</w:t>
       </w:r>
     </w:p>
     <w:p>
-      <w:r>
+      <w:pPr>
+        <w:rPr>
+          <w:rFonts w:ascii="Arial" w:hAnsi="Arial" w:cs="Arial"/>
+          <w:color w:val="000000" w:themeColor="text1"/>
+          <w:sz w:val="24"/>
+          <w:szCs w:val="24"/>
+        </w:rPr>
+      </w:pPr>
+      <w:r>
+        <w:rPr>
+          <w:rFonts w:ascii="Arial" w:hAnsi="Arial" w:cs="Arial"/>
+          <w:color w:val="000000" w:themeColor="text1"/>
+          <w:sz w:val="24"/>
+          <w:szCs w:val="24"/>
+        </w:rPr>
         <w:t>FAS5901- Essay #1</w:t>
       </w:r>
     </w:p>
-    <w:p/>
+    <w:p>
+      <w:pPr>
+        <w:rPr>
+          <w:rFonts w:ascii="Arial" w:hAnsi="Arial" w:cs="Arial"/>
+          <w:color w:val="000000" w:themeColor="text1"/>
+          <w:sz w:val="24"/>
+          <w:szCs w:val="24"/>
+        </w:rPr>
+      </w:pPr>
+      <w:r>
+        <w:rPr>
+          <w:rFonts w:ascii="Arial" w:hAnsi="Arial" w:cs="Arial"/>
+          <w:color w:val="000000" w:themeColor="text1"/>
+          <w:sz w:val="24"/>
+          <w:szCs w:val="24"/>
+        </w:rPr>
+        <w:t>Write an essay that answers the question, "What is science and critical thinking?"</w:t>
+      </w:r>
+    </w:p>
     <w:p>
       <w:pPr>
         <w:pStyle w:val="NormalWeb"/>
         <w:shd w:val="clear" w:color="auto" w:fill="FFFFFF"/>
         <w:spacing w:before="180" w:beforeAutospacing="0" w:after="180" w:afterAutospacing="0"/>
-        <w:rPr>
-          <w:rFonts w:ascii="Helvetica" w:hAnsi="Helvetica" w:cs="Helvetica"/>
-          <w:color w:val="2D3B45"/>
-        </w:rPr>
-      </w:pPr>
-      <w:r>
-        <w:rPr>
-          <w:rFonts w:ascii="Helvetica" w:hAnsi="Helvetica" w:cs="Helvetica"/>
-          <w:color w:val="2D3B45"/>
-        </w:rPr>
-        <w:t> Science is a way to understand our surroundings and the observations we make about our surroundings.</w:t>
+        <w:ind w:firstLine="720"/>
+        <w:rPr>
+          <w:rFonts w:ascii="Arial" w:hAnsi="Arial" w:cs="Arial"/>
+          <w:color w:val="000000" w:themeColor="text1"/>
+        </w:rPr>
+      </w:pPr>
+      <w:r>
+        <w:rPr>
+          <w:noProof/>
+        </w:rPr>
+        <w:drawing>
+          <wp:anchor distT="0" distB="0" distL="114300" distR="114300" simplePos="0" relativeHeight="251658240" behindDoc="0" locked="0" layoutInCell="1" allowOverlap="1">
+            <wp:simplePos x="0" y="0"/>
+            <wp:positionH relativeFrom="margin">
+              <wp:align>center</wp:align>
+            </wp:positionH>
+            <wp:positionV relativeFrom="paragraph">
+              <wp:posOffset>2218690</wp:posOffset>
+            </wp:positionV>
+            <wp:extent cx="3600450" cy="1744345"/>
+            <wp:effectExtent l="0" t="0" r="0" b="8255"/>
+            <wp:wrapTopAndBottom/>
+            <wp:docPr id="1" name="Picture 1" descr="https://www.stratechi.com/wp-content/uploads/2018/03/Stratechi-Logic.jpg"/>
+            <wp:cNvGraphicFramePr>
+              <a:graphicFrameLocks xmlns:a="http://schemas.openxmlformats.org/drawingml/2006/main" noChangeAspect="1"/>
+            </wp:cNvGraphicFramePr>
+            <a:graphic xmlns:a="http://schemas.openxmlformats.org/drawingml/2006/main">
+              <a:graphicData uri="http://schemas.openxmlformats.org/drawingml/2006/picture">
+                <pic:pic xmlns:pic="http://schemas.openxmlformats.org/drawingml/2006/picture">
+                  <pic:nvPicPr>
+                    <pic:cNvPr id="0" name="Picture 1" descr="https://www.stratechi.com/wp-content/uploads/2018/03/Stratechi-Logic.jpg"/>
+                    <pic:cNvPicPr>
+                      <a:picLocks noChangeAspect="1" noChangeArrowheads="1"/>
+                    </pic:cNvPicPr>
+                  </pic:nvPicPr>
+                  <pic:blipFill>
+                    <a:blip r:embed="rId4">
+                      <a:extLst>
+                        <a:ext uri="{28A0092B-C50C-407E-A947-70E740481C1C}">
+                          <a14:useLocalDpi xmlns:a14="http://schemas.microsoft.com/office/drawing/2010/main" val="0"/>
+                        </a:ext>
+                      </a:extLst>
+                    </a:blip>
+                    <a:srcRect/>
+                    <a:stretch>
+                      <a:fillRect/>
+                    </a:stretch>
+                  </pic:blipFill>
+                  <pic:spPr bwMode="auto">
+                    <a:xfrm>
+                      <a:off x="0" y="0"/>
+                      <a:ext cx="3600450" cy="1744345"/>
+                    </a:xfrm>
+                    <a:prstGeom prst="rect">
+                      <a:avLst/>
+                    </a:prstGeom>
+                    <a:noFill/>
+                    <a:ln>
+                      <a:noFill/>
+                    </a:ln>
+                  </pic:spPr>
+                </pic:pic>
+              </a:graphicData>
+            </a:graphic>
+            <wp14:sizeRelH relativeFrom="page">
+              <wp14:pctWidth>0</wp14:pctWidth>
+            </wp14:sizeRelH>
+            <wp14:sizeRelV relativeFrom="page">
+              <wp14:pctHeight>0</wp14:pctHeight>
+            </wp14:sizeRelV>
+          </wp:anchor>
+        </w:drawing>
+      </w:r>
+      <w:r>
+        <w:rPr>
+          <w:rFonts w:ascii="Arial" w:hAnsi="Arial" w:cs="Arial"/>
+          <w:color w:val="000000" w:themeColor="text1"/>
+        </w:rPr>
+        <w:t>Science is a way to understand our surroundings and the observations we make about our surroundings.</w:t>
+      </w:r>
+      <w:r>
+        <w:rPr>
+          <w:rFonts w:ascii="Arial" w:hAnsi="Arial" w:cs="Arial"/>
+          <w:color w:val="000000" w:themeColor="text1"/>
+        </w:rPr>
+        <w:t xml:space="preserve"> </w:t>
+      </w:r>
+      <w:r>
+        <w:rPr>
+          <w:rFonts w:ascii="Arial" w:hAnsi="Arial" w:cs="Arial"/>
+          <w:color w:val="000000" w:themeColor="text1"/>
+        </w:rPr>
+        <w:t>Science is</w:t>
+      </w:r>
+      <w:r>
+        <w:rPr>
+          <w:rFonts w:ascii="Arial" w:hAnsi="Arial" w:cs="Arial"/>
+          <w:color w:val="000000" w:themeColor="text1"/>
+        </w:rPr>
+        <w:t xml:space="preserve"> also</w:t>
+      </w:r>
+      <w:r>
+        <w:rPr>
+          <w:rFonts w:ascii="Arial" w:hAnsi="Arial" w:cs="Arial"/>
+          <w:color w:val="000000" w:themeColor="text1"/>
+        </w:rPr>
+        <w:t xml:space="preserve"> a straightforward, rational process following a set of rules embodied in the </w:t>
+      </w:r>
+      <w:r>
+        <w:rPr>
+          <w:rFonts w:ascii="Arial" w:hAnsi="Arial" w:cs="Arial"/>
+          <w:color w:val="000000" w:themeColor="text1"/>
+        </w:rPr>
+        <w:t>"scientific method"</w:t>
+      </w:r>
+      <w:r>
+        <w:rPr>
+          <w:rFonts w:ascii="Arial" w:hAnsi="Arial" w:cs="Arial"/>
+          <w:color w:val="000000" w:themeColor="text1"/>
+        </w:rPr>
+        <w:t xml:space="preserve"> (Russell, 1931)</w:t>
+      </w:r>
+      <w:r>
+        <w:rPr>
+          <w:rFonts w:ascii="Arial" w:hAnsi="Arial" w:cs="Arial"/>
+          <w:color w:val="000000" w:themeColor="text1"/>
+        </w:rPr>
+        <w:t xml:space="preserve">. However, science can range from a very strict and restrictive methodology to a looser </w:t>
+      </w:r>
+      <w:r>
+        <w:rPr>
+          <w:rFonts w:ascii="Arial" w:hAnsi="Arial" w:cs="Arial"/>
+          <w:color w:val="000000" w:themeColor="text1"/>
+        </w:rPr>
+        <w:t xml:space="preserve">scientific methodology. Science normally requires testing hypothesis from inductive or deductive </w:t>
+      </w:r>
+      <w:r>
+        <w:rPr>
+          <w:rFonts w:ascii="Arial" w:hAnsi="Arial" w:cs="Arial"/>
+          <w:color w:val="000000" w:themeColor="text1"/>
+        </w:rPr>
+        <w:t>logic</w:t>
+      </w:r>
+      <w:r>
+        <w:rPr>
+          <w:rFonts w:ascii="Arial" w:hAnsi="Arial" w:cs="Arial"/>
+          <w:color w:val="000000" w:themeColor="text1"/>
+        </w:rPr>
+        <w:t xml:space="preserve">. Induction is also known as “informal logic” and it involves drawing uncertain inference, which is based on probabilistic reasoning. The induction conclusions reached are probable and believable. Deduction could be considered “formal logic” </w:t>
+      </w:r>
+      <w:r>
+        <w:rPr>
+          <w:rFonts w:ascii="Arial" w:hAnsi="Arial" w:cs="Arial"/>
+          <w:color w:val="000000" w:themeColor="text1"/>
+        </w:rPr>
+        <w:t>and it involves creating reasoning from known and true premises. The conclusions reached with deduction are inevitable and inescapable. Depending on what science is being studie</w:t>
+      </w:r>
+      <w:r>
+        <w:rPr>
+          <w:rFonts w:ascii="Arial" w:hAnsi="Arial" w:cs="Arial"/>
+          <w:color w:val="000000" w:themeColor="text1"/>
+        </w:rPr>
+        <w:t xml:space="preserve">d, it might be useful to use deductive or inductive logic. It really does depend on what information is already available on the research topic and what is the experiment. </w:t>
       </w:r>
     </w:p>
     <w:p>
@@ -42,16 +254,30 @@
         <w:shd w:val="clear" w:color="auto" w:fill="FFFFFF"/>
         <w:spacing w:before="180" w:beforeAutospacing="0" w:after="180" w:afterAutospacing="0"/>
         <w:rPr>
-          <w:rFonts w:ascii="Helvetica" w:hAnsi="Helvetica" w:cs="Helvetica"/>
-          <w:color w:val="2D3B45"/>
-        </w:rPr>
-      </w:pPr>
-      <w:r>
-        <w:rPr>
-          <w:rFonts w:ascii="Helvetica" w:hAnsi="Helvetica" w:cs="Helvetica"/>
-          <w:color w:val="2D3B45"/>
-        </w:rPr>
-        <w:t>- Science is a straightforward, rational process following a set of rules embodied in the "scientific method". (Russell, 1931)</w:t>
+          <w:rFonts w:ascii="Arial" w:hAnsi="Arial" w:cs="Arial"/>
+          <w:color w:val="000000" w:themeColor="text1"/>
+        </w:rPr>
+      </w:pPr>
+      <w:r>
+        <w:rPr>
+          <w:rFonts w:ascii="Arial" w:hAnsi="Arial" w:cs="Arial"/>
+          <w:color w:val="000000" w:themeColor="text1"/>
+        </w:rPr>
+        <w:t>Figure 1 – Visualization of deductive and inductive logic (</w:t>
+      </w:r>
+      <w:r>
+        <w:rPr>
+          <w:rFonts w:ascii="Arial" w:hAnsi="Arial" w:cs="Arial"/>
+          <w:color w:val="000000" w:themeColor="text1"/>
+        </w:rPr>
+        <w:t>https://www.stratechi.com/deductive-inductive-logic/</w:t>
+      </w:r>
+      <w:r>
+        <w:rPr>
+          <w:rFonts w:ascii="Arial" w:hAnsi="Arial" w:cs="Arial"/>
+          <w:color w:val="000000" w:themeColor="text1"/>
+        </w:rPr>
+        <w:t>)</w:t>
       </w:r>
     </w:p>
     <w:p>
@@ -60,16 +286,87 @@
         <w:shd w:val="clear" w:color="auto" w:fill="FFFFFF"/>
         <w:spacing w:before="180" w:beforeAutospacing="0" w:after="180" w:afterAutospacing="0"/>
         <w:rPr>
-          <w:rFonts w:ascii="Helvetica" w:hAnsi="Helvetica" w:cs="Helvetica"/>
-          <w:color w:val="2D3B45"/>
-        </w:rPr>
-      </w:pPr>
-      <w:r>
-        <w:rPr>
-          <w:rFonts w:ascii="Helvetica" w:hAnsi="Helvetica" w:cs="Helvetica"/>
-          <w:color w:val="2D3B45"/>
-        </w:rPr>
-        <w:t>- Testing a hypothesis, induction,  deduction, abduction. </w:t>
+          <w:rFonts w:ascii="Arial" w:hAnsi="Arial" w:cs="Arial"/>
+          <w:color w:val="000000" w:themeColor="text1"/>
+        </w:rPr>
+      </w:pPr>
+      <w:r>
+        <w:rPr>
+          <w:rFonts w:ascii="Arial" w:hAnsi="Arial" w:cs="Arial"/>
+          <w:color w:val="000000" w:themeColor="text1"/>
+        </w:rPr>
+        <w:tab/>
+        <w:t xml:space="preserve">Science </w:t>
+      </w:r>
+      <w:r>
+        <w:rPr>
+          <w:rFonts w:ascii="Arial" w:hAnsi="Arial" w:cs="Arial"/>
+          <w:color w:val="000000" w:themeColor="text1"/>
+        </w:rPr>
+        <w:t>is also</w:t>
+      </w:r>
+      <w:r>
+        <w:rPr>
+          <w:rFonts w:ascii="Arial" w:hAnsi="Arial" w:cs="Arial"/>
+          <w:color w:val="000000" w:themeColor="text1"/>
+        </w:rPr>
+        <w:t xml:space="preserve"> considered how well the </w:t>
+      </w:r>
+      <w:r>
+        <w:rPr>
+          <w:rFonts w:ascii="Arial" w:hAnsi="Arial" w:cs="Arial"/>
+          <w:color w:val="000000" w:themeColor="text1"/>
+        </w:rPr>
+        <w:t>process</w:t>
+      </w:r>
+      <w:r>
+        <w:rPr>
+          <w:rFonts w:ascii="Arial" w:hAnsi="Arial" w:cs="Arial"/>
+          <w:color w:val="000000" w:themeColor="text1"/>
+        </w:rPr>
+        <w:t xml:space="preserve"> of experimentation and testing</w:t>
+      </w:r>
+      <w:r>
+        <w:rPr>
+          <w:rFonts w:ascii="Arial" w:hAnsi="Arial" w:cs="Arial"/>
+          <w:color w:val="000000" w:themeColor="text1"/>
+        </w:rPr>
+        <w:t xml:space="preserve"> </w:t>
+      </w:r>
+      <w:r>
+        <w:rPr>
+          <w:rFonts w:ascii="Arial" w:hAnsi="Arial" w:cs="Arial"/>
+          <w:color w:val="000000" w:themeColor="text1"/>
+        </w:rPr>
+        <w:t>is followed and created</w:t>
+      </w:r>
+      <w:r>
+        <w:rPr>
+          <w:rFonts w:ascii="Arial" w:hAnsi="Arial" w:cs="Arial"/>
+          <w:color w:val="000000" w:themeColor="text1"/>
+        </w:rPr>
+        <w:t xml:space="preserve">. </w:t>
+      </w:r>
+      <w:r>
+        <w:rPr>
+          <w:rFonts w:ascii="Arial" w:hAnsi="Arial" w:cs="Arial"/>
+          <w:color w:val="000000" w:themeColor="text1"/>
+        </w:rPr>
+        <w:t xml:space="preserve">Science can be narrow with a structure, or broader with general concepts. </w:t>
+      </w:r>
+      <w:r>
+        <w:rPr>
+          <w:rFonts w:ascii="Arial" w:hAnsi="Arial" w:cs="Arial"/>
+          <w:color w:val="000000" w:themeColor="text1"/>
+        </w:rPr>
+        <w:t xml:space="preserve">It can really depend on the science. Many “hard sciences” like physics or chemistry have a narrow view of science, but other “soft sciences” like social science and anthropology often deal with intangible interactions, thoughts or feelings that are more general. In my opinion all forms of study can be considered science, but the methodology will determine if it is “good science”. “Good science” is science with precise and thoughtful </w:t>
+      </w:r>
+      <w:r>
+        <w:rPr>
+          <w:rFonts w:ascii="Arial" w:hAnsi="Arial" w:cs="Arial"/>
+          <w:color w:val="000000" w:themeColor="text1"/>
+        </w:rPr>
+        <w:t xml:space="preserve">planning and consideration. Of course in natural sciences with even the best planning efforts fail, but spending the time in trying to predict the obstacles can go a long way for “good science”. </w:t>
       </w:r>
     </w:p>
     <w:p>
@@ -77,17 +374,119 @@
         <w:pStyle w:val="NormalWeb"/>
         <w:shd w:val="clear" w:color="auto" w:fill="FFFFFF"/>
         <w:spacing w:before="180" w:beforeAutospacing="0" w:after="180" w:afterAutospacing="0"/>
-        <w:rPr>
-          <w:rFonts w:ascii="Helvetica" w:hAnsi="Helvetica" w:cs="Helvetica"/>
-          <w:color w:val="2D3B45"/>
-        </w:rPr>
-      </w:pPr>
-      <w:r>
-        <w:rPr>
-          <w:rFonts w:ascii="Helvetica" w:hAnsi="Helvetica" w:cs="Helvetica"/>
-          <w:color w:val="2D3B45"/>
-        </w:rPr>
-        <w:t>- I would also include something saying that science is a process, and theories and laws are not just simply hypothesized and then accepted. </w:t>
+        <w:ind w:firstLine="720"/>
+        <w:rPr>
+          <w:rFonts w:ascii="Arial" w:hAnsi="Arial" w:cs="Arial"/>
+          <w:color w:val="000000" w:themeColor="text1"/>
+        </w:rPr>
+      </w:pPr>
+      <w:r>
+        <w:rPr>
+          <w:rFonts w:ascii="Arial" w:hAnsi="Arial" w:cs="Arial"/>
+          <w:color w:val="000000" w:themeColor="text1"/>
+        </w:rPr>
+        <w:t xml:space="preserve">Critical thinking, in my opinion, is a difficult habit to continuously use and keep up with. It’s easy to fall back on already existing knowledge you have </w:t>
+      </w:r>
+      <w:r>
+        <w:rPr>
+          <w:rFonts w:ascii="Arial" w:hAnsi="Arial" w:cs="Arial"/>
+          <w:color w:val="000000" w:themeColor="text1"/>
+        </w:rPr>
+        <w:t>and not use critical thinking to make science based decisions. In reality, critical thinking can be used in everyday li</w:t>
+      </w:r>
+      <w:r>
+        <w:rPr>
+          <w:rFonts w:ascii="Arial" w:hAnsi="Arial" w:cs="Arial"/>
+          <w:color w:val="000000" w:themeColor="text1"/>
+        </w:rPr>
+        <w:t>fe and not just in science. T</w:t>
+      </w:r>
+      <w:r>
+        <w:rPr>
+          <w:rFonts w:ascii="Arial" w:hAnsi="Arial" w:cs="Arial"/>
+          <w:color w:val="000000" w:themeColor="text1"/>
+        </w:rPr>
+        <w:t>he “</w:t>
+      </w:r>
+      <w:r>
+        <w:rPr>
+          <w:rFonts w:ascii="Arial" w:hAnsi="Arial" w:cs="Arial"/>
+          <w:color w:val="000000" w:themeColor="text1"/>
+        </w:rPr>
+        <w:t xml:space="preserve">Elements of Thought” interactive website </w:t>
+      </w:r>
+      <w:r>
+        <w:rPr>
+          <w:rFonts w:ascii="Arial" w:hAnsi="Arial" w:cs="Arial"/>
+          <w:color w:val="000000" w:themeColor="text1"/>
+        </w:rPr>
+        <w:lastRenderedPageBreak/>
+        <w:t>wheel (</w:t>
+      </w:r>
+      <w:hyperlink r:id="rId5" w:history="1">
+        <w:r>
+          <w:rPr>
+            <w:rStyle w:val="Hyperlink"/>
+            <w:rFonts w:ascii="Arial" w:hAnsi="Arial" w:cs="Arial"/>
+          </w:rPr>
+          <w:t>http://www.criticalthinking.org/ctmodel/logic-model1.htm</w:t>
+        </w:r>
+      </w:hyperlink>
+      <w:r>
+        <w:rPr>
+          <w:rFonts w:ascii="Arial" w:hAnsi="Arial" w:cs="Arial"/>
+          <w:color w:val="000000" w:themeColor="text1"/>
+        </w:rPr>
+        <w:t>) goes through the process of critical thinking and how a person should try to formulate their though</w:t>
+      </w:r>
+      <w:r>
+        <w:rPr>
+          <w:rFonts w:ascii="Arial" w:hAnsi="Arial" w:cs="Arial"/>
+          <w:color w:val="000000" w:themeColor="text1"/>
+        </w:rPr>
+        <w:t>t</w:t>
+      </w:r>
+      <w:r>
+        <w:rPr>
+          <w:rFonts w:ascii="Arial" w:hAnsi="Arial" w:cs="Arial"/>
+          <w:color w:val="000000" w:themeColor="text1"/>
+        </w:rPr>
+        <w:t xml:space="preserve"> process. </w:t>
+      </w:r>
+      <w:r>
+        <w:rPr>
+          <w:rFonts w:ascii="Arial" w:hAnsi="Arial" w:cs="Arial"/>
+          <w:color w:val="000000" w:themeColor="text1"/>
+        </w:rPr>
+        <w:t xml:space="preserve">In the oyster reef restoration project that I am working on, I would say a good amount of critical thinking was put into the data management aspect of the project. I and the UF LARCS team worked together to assess the data we wanted to collect, and what could be the issues with the data during collection or managing. This process was lengthy, about eight months, and required constant back and forth. I would say, however, that despite how long the process was, and it was very beneficial to think about our purpose, question at issues, information, concepts, assumptions, implications, and points of view in a critical thinking perspective. Everyone is different, and some people might struggle with </w:t>
+      </w:r>
+      <w:r>
+        <w:rPr>
+          <w:rFonts w:ascii="Arial" w:hAnsi="Arial" w:cs="Arial"/>
+          <w:color w:val="000000" w:themeColor="text1"/>
+        </w:rPr>
+        <w:t xml:space="preserve">some </w:t>
+      </w:r>
+      <w:r>
+        <w:rPr>
+          <w:rFonts w:ascii="Arial" w:hAnsi="Arial" w:cs="Arial"/>
+          <w:color w:val="000000" w:themeColor="text1"/>
+        </w:rPr>
+        <w:t>elements that I might not have issues with. Part of science is knowing who your team is and what their strengths and weaknesses are when it comes to critical thinking. Acknowledging that not everyone knows everything and can know everything can be</w:t>
+      </w:r>
+      <w:r>
+        <w:rPr>
+          <w:rFonts w:ascii="Arial" w:hAnsi="Arial" w:cs="Arial"/>
+          <w:color w:val="000000" w:themeColor="text1"/>
+        </w:rPr>
+        <w:t xml:space="preserve"> beneficial to any science project because people will be inclined to view their reasons and methodology through another </w:t>
+      </w:r>
+      <w:r>
+        <w:rPr>
+          <w:rFonts w:ascii="Arial" w:hAnsi="Arial" w:cs="Arial"/>
+          <w:color w:val="000000" w:themeColor="text1"/>
+        </w:rPr>
+        <w:t xml:space="preserve">point of view, which is part of the “Elements of Thought”. </w:t>
       </w:r>
     </w:p>
     <w:p>
@@ -95,17 +494,32 @@
         <w:pStyle w:val="NormalWeb"/>
         <w:shd w:val="clear" w:color="auto" w:fill="FFFFFF"/>
         <w:spacing w:before="180" w:beforeAutospacing="0" w:after="180" w:afterAutospacing="0"/>
-        <w:rPr>
-          <w:rFonts w:ascii="Helvetica" w:hAnsi="Helvetica" w:cs="Helvetica"/>
-          <w:color w:val="2D3B45"/>
-        </w:rPr>
-      </w:pPr>
-      <w:r>
-        <w:rPr>
-          <w:rFonts w:ascii="Helvetica" w:hAnsi="Helvetica" w:cs="Helvetica"/>
-          <w:color w:val="2D3B45"/>
-        </w:rPr>
-        <w:t>- Can be broad or narrow, but should normally have a structure, but I believe it can be pretty loosely experimented on, but that might not be publishable material. </w:t>
+        <w:ind w:firstLine="720"/>
+        <w:rPr>
+          <w:rFonts w:ascii="Arial" w:hAnsi="Arial" w:cs="Arial"/>
+          <w:color w:val="000000" w:themeColor="text1"/>
+        </w:rPr>
+      </w:pPr>
+      <w:r>
+        <w:rPr>
+          <w:rFonts w:ascii="Arial" w:hAnsi="Arial" w:cs="Arial"/>
+          <w:color w:val="000000" w:themeColor="text1"/>
+        </w:rPr>
+        <w:t xml:space="preserve">Overall, it can be difficult to pinpoint exactly what science is and how to use everyone’s critical thinking strength’s to better science. Trying your best and taking the time to use critical thinking at the beginning of a science project </w:t>
+      </w:r>
+      <w:r>
+        <w:rPr>
+          <w:rFonts w:ascii="Arial" w:hAnsi="Arial" w:cs="Arial"/>
+          <w:color w:val="000000" w:themeColor="text1"/>
+        </w:rPr>
+        <w:t>can</w:t>
+      </w:r>
+      <w:r>
+        <w:rPr>
+          <w:rFonts w:ascii="Arial" w:hAnsi="Arial" w:cs="Arial"/>
+          <w:color w:val="000000" w:themeColor="text1"/>
+        </w:rPr>
+        <w:t xml:space="preserve"> lead to “good science”. </w:t>
       </w:r>
     </w:p>
     <w:p>
@@ -113,9 +527,10 @@
         <w:pStyle w:val="NormalWeb"/>
         <w:shd w:val="clear" w:color="auto" w:fill="FFFFFF"/>
         <w:spacing w:before="180" w:beforeAutospacing="0" w:after="180" w:afterAutospacing="0"/>
-        <w:rPr>
-          <w:rFonts w:ascii="Helvetica" w:hAnsi="Helvetica" w:cs="Helvetica"/>
-          <w:color w:val="2D3B45"/>
+        <w:ind w:firstLine="720"/>
+        <w:rPr>
+          <w:rFonts w:ascii="Arial" w:hAnsi="Arial" w:cs="Arial"/>
+          <w:color w:val="000000" w:themeColor="text1"/>
         </w:rPr>
       </w:pPr>
     </w:p>
@@ -124,68 +539,24 @@
         <w:pStyle w:val="NormalWeb"/>
         <w:shd w:val="clear" w:color="auto" w:fill="FFFFFF"/>
         <w:spacing w:before="180" w:beforeAutospacing="0" w:after="180" w:afterAutospacing="0"/>
-        <w:rPr>
-          <w:rFonts w:ascii="Helvetica" w:hAnsi="Helvetica" w:cs="Helvetica"/>
-          <w:color w:val="2D3B45"/>
-        </w:rPr>
-      </w:pPr>
-      <w:r>
-        <w:rPr>
-          <w:rFonts w:ascii="Helvetica" w:hAnsi="Helvetica" w:cs="Helvetica"/>
-          <w:color w:val="2D3B45"/>
-        </w:rPr>
-        <w:t>-There is a distinction between facts and theories. The text (</w:t>
-      </w:r>
-      <w:proofErr w:type="spellStart"/>
-      <w:r>
-        <w:rPr>
-          <w:rFonts w:ascii="Helvetica" w:hAnsi="Helvetica" w:cs="Helvetica"/>
-          <w:color w:val="2D3B45"/>
-        </w:rPr>
-        <w:t>Rusell</w:t>
-      </w:r>
-      <w:proofErr w:type="spellEnd"/>
-      <w:r>
-        <w:rPr>
-          <w:rFonts w:ascii="Helvetica" w:hAnsi="Helvetica" w:cs="Helvetica"/>
-          <w:color w:val="2D3B45"/>
-        </w:rPr>
-        <w:t xml:space="preserve">, 1931) that many scientists confuse theories and </w:t>
-      </w:r>
-      <w:proofErr w:type="spellStart"/>
-      <w:r>
-        <w:rPr>
-          <w:rFonts w:ascii="Helvetica" w:hAnsi="Helvetica" w:cs="Helvetica"/>
-          <w:color w:val="2D3B45"/>
-        </w:rPr>
-        <w:t>and</w:t>
-      </w:r>
-      <w:proofErr w:type="spellEnd"/>
-      <w:r>
-        <w:rPr>
-          <w:rFonts w:ascii="Helvetica" w:hAnsi="Helvetica" w:cs="Helvetica"/>
-          <w:color w:val="2D3B45"/>
-        </w:rPr>
-        <w:t xml:space="preserve"> facts. A fact is an observation or sense of impression that has not yet been consciously interpreted and about which no scientific claim has been made on the observation. A theory is a generalization that goes beyond facts. Theories made predictions which are statements about facts that we don't know yet. So my interpretation of the definitions are that facts just tell us about one observation, but theories help explain many observations. </w:t>
-      </w:r>
+        <w:ind w:firstLine="720"/>
+        <w:rPr>
+          <w:rFonts w:ascii="Arial" w:hAnsi="Arial" w:cs="Arial"/>
+          <w:color w:val="000000" w:themeColor="text1"/>
+        </w:rPr>
+      </w:pPr>
     </w:p>
     <w:p>
       <w:pPr>
         <w:pStyle w:val="NormalWeb"/>
         <w:shd w:val="clear" w:color="auto" w:fill="FFFFFF"/>
         <w:spacing w:before="180" w:beforeAutospacing="0" w:after="180" w:afterAutospacing="0"/>
-        <w:rPr>
-          <w:rFonts w:ascii="Helvetica" w:hAnsi="Helvetica" w:cs="Helvetica"/>
-          <w:color w:val="2D3B45"/>
-        </w:rPr>
-      </w:pPr>
-      <w:r>
-        <w:rPr>
-          <w:rFonts w:ascii="Helvetica" w:hAnsi="Helvetica" w:cs="Helvetica"/>
-          <w:color w:val="2D3B45"/>
-        </w:rPr>
-        <w:t>- Method and Prediction</w:t>
-      </w:r>
+        <w:ind w:firstLine="720"/>
+        <w:rPr>
+          <w:rFonts w:ascii="Arial" w:hAnsi="Arial" w:cs="Arial"/>
+          <w:color w:val="000000" w:themeColor="text1"/>
+        </w:rPr>
+      </w:pPr>
     </w:p>
     <w:p>
       <w:pPr>
@@ -193,17 +564,10 @@
         <w:shd w:val="clear" w:color="auto" w:fill="FFFFFF"/>
         <w:spacing w:before="180" w:beforeAutospacing="0" w:after="180" w:afterAutospacing="0"/>
         <w:rPr>
-          <w:rFonts w:ascii="Helvetica" w:hAnsi="Helvetica" w:cs="Helvetica"/>
-          <w:color w:val="2D3B45"/>
-        </w:rPr>
-      </w:pPr>
-      <w:r>
-        <w:rPr>
-          <w:rFonts w:ascii="Helvetica" w:hAnsi="Helvetica" w:cs="Helvetica"/>
-          <w:color w:val="2D3B45"/>
-        </w:rPr>
-        <w:t>To start testing a theory, the text discusses induction and deduction. Induction is when a scientist makes a series of observations and then after consideration , form a hypothesis and then do a series of tests to determine if the deduced facts are observed.  Deduction is the process by which scientists decide that predictions a theory makes and to see if the predictions are correct.</w:t>
-      </w:r>
+          <w:rFonts w:ascii="Arial" w:hAnsi="Arial" w:cs="Arial"/>
+          <w:color w:val="000000" w:themeColor="text1"/>
+        </w:rPr>
+      </w:pPr>
     </w:p>
     <w:p>
       <w:pPr>
@@ -211,17 +575,10 @@
         <w:shd w:val="clear" w:color="auto" w:fill="FFFFFF"/>
         <w:spacing w:before="180" w:beforeAutospacing="0" w:after="180" w:afterAutospacing="0"/>
         <w:rPr>
-          <w:rFonts w:ascii="Helvetica" w:hAnsi="Helvetica" w:cs="Helvetica"/>
-          <w:color w:val="2D3B45"/>
-        </w:rPr>
-      </w:pPr>
-      <w:r>
-        <w:rPr>
-          <w:rFonts w:ascii="Helvetica" w:hAnsi="Helvetica" w:cs="Helvetica"/>
-          <w:color w:val="2D3B45"/>
-        </w:rPr>
-        <w:t>Understanding what the differences between facts, theories, methods and the process of testing science can help us determine the question we are asking and if the hypothesis we are proposing makes sense to the observations. </w:t>
-      </w:r>
+          <w:rFonts w:ascii="Arial" w:hAnsi="Arial" w:cs="Arial"/>
+          <w:color w:val="000000" w:themeColor="text1"/>
+        </w:rPr>
+      </w:pPr>
     </w:p>
     <w:p>
       <w:pPr>
@@ -229,8 +586,8 @@
         <w:shd w:val="clear" w:color="auto" w:fill="FFFFFF"/>
         <w:spacing w:before="180" w:beforeAutospacing="0" w:after="180" w:afterAutospacing="0"/>
         <w:rPr>
-          <w:rFonts w:ascii="Helvetica" w:hAnsi="Helvetica" w:cs="Helvetica"/>
-          <w:color w:val="2D3B45"/>
+          <w:rFonts w:ascii="Arial" w:hAnsi="Arial" w:cs="Arial"/>
+          <w:color w:val="000000" w:themeColor="text1"/>
         </w:rPr>
       </w:pPr>
     </w:p>
@@ -240,19 +597,10 @@
         <w:shd w:val="clear" w:color="auto" w:fill="FFFFFF"/>
         <w:spacing w:before="180" w:beforeAutospacing="0" w:after="180" w:afterAutospacing="0"/>
         <w:rPr>
-          <w:rFonts w:ascii="Helvetica" w:hAnsi="Helvetica" w:cs="Helvetica"/>
-          <w:color w:val="2D3B45"/>
-          <w:shd w:val="clear" w:color="auto" w:fill="FFFFFF"/>
-        </w:rPr>
-      </w:pPr>
-      <w:r>
-        <w:rPr>
-          <w:rFonts w:ascii="Helvetica" w:hAnsi="Helvetica" w:cs="Helvetica"/>
-          <w:color w:val="2D3B45"/>
-          <w:shd w:val="clear" w:color="auto" w:fill="FFFFFF"/>
-        </w:rPr>
-        <w:t>It would be important for decision-makers and scientists to know what science is or isn't because if they don't understand, then they can't explain it to other people correctly. It also can be difficult to explain something to the general public in a way that they will understand since mostly their understanding of science is pretty low (in the United States). </w:t>
-      </w:r>
+          <w:rFonts w:ascii="Arial" w:hAnsi="Arial" w:cs="Arial"/>
+          <w:color w:val="000000" w:themeColor="text1"/>
+        </w:rPr>
+      </w:pPr>
     </w:p>
     <w:p>
       <w:pPr>
@@ -260,9 +608,8 @@
         <w:shd w:val="clear" w:color="auto" w:fill="FFFFFF"/>
         <w:spacing w:before="180" w:beforeAutospacing="0" w:after="180" w:afterAutospacing="0"/>
         <w:rPr>
-          <w:rFonts w:ascii="Helvetica" w:hAnsi="Helvetica" w:cs="Helvetica"/>
-          <w:color w:val="2D3B45"/>
-          <w:shd w:val="clear" w:color="auto" w:fill="FFFFFF"/>
+          <w:rFonts w:ascii="Arial" w:hAnsi="Arial" w:cs="Arial"/>
+          <w:color w:val="000000" w:themeColor="text1"/>
         </w:rPr>
       </w:pPr>
     </w:p>
@@ -272,33 +619,183 @@
         <w:shd w:val="clear" w:color="auto" w:fill="FFFFFF"/>
         <w:spacing w:before="180" w:beforeAutospacing="0" w:after="180" w:afterAutospacing="0"/>
         <w:rPr>
-          <w:rFonts w:ascii="Helvetica" w:hAnsi="Helvetica" w:cs="Helvetica"/>
-          <w:color w:val="2D3B45"/>
-        </w:rPr>
-      </w:pPr>
-      <w:r>
-        <w:rPr>
-          <w:rFonts w:ascii="Helvetica" w:hAnsi="Helvetica" w:cs="Helvetica"/>
-          <w:color w:val="2D3B45"/>
-          <w:shd w:val="clear" w:color="auto" w:fill="FFFFFF"/>
-        </w:rPr>
-        <w:t>This could lead to false information spreading, or people simply not believing statistics or facts presented. Something like that is going on with climate-change, where people are really resilient to the idea that humans have impacted the climate through emissions and have cause the rate of the climate change to increase, even though there is a lot of support evidence for this.  The inability to make the distinction on what is science what isn't can be really detrimental to ecology, because a lot of ecology is based on complex modeling and not necessarily hard science observations. There are also wicked problems in soft sciences with low predictive power, that would be difficult to make a distinction because it might not be considered science to some people. </w:t>
-      </w:r>
+          <w:rFonts w:ascii="Arial" w:hAnsi="Arial" w:cs="Arial"/>
+          <w:color w:val="000000" w:themeColor="text1"/>
+        </w:rPr>
+      </w:pPr>
       <w:bookmarkStart w:id="0" w:name="_GoBack"/>
       <w:bookmarkEnd w:id="0"/>
     </w:p>
     <w:p>
       <w:pPr>
-        <w:pStyle w:val="NormalWeb"/>
-        <w:shd w:val="clear" w:color="auto" w:fill="FFFFFF"/>
-        <w:spacing w:before="180" w:beforeAutospacing="0" w:after="180" w:afterAutospacing="0"/>
-        <w:rPr>
-          <w:rFonts w:ascii="Helvetica" w:hAnsi="Helvetica" w:cs="Helvetica"/>
-          <w:color w:val="2D3B45"/>
-        </w:rPr>
-      </w:pPr>
-    </w:p>
-    <w:p/>
+        <w:rPr>
+          <w:rFonts w:ascii="Arial" w:hAnsi="Arial" w:cs="Arial"/>
+          <w:color w:val="000000" w:themeColor="text1"/>
+          <w:sz w:val="24"/>
+          <w:szCs w:val="24"/>
+        </w:rPr>
+      </w:pPr>
+      <w:r>
+        <w:rPr>
+          <w:rFonts w:ascii="Arial" w:hAnsi="Arial" w:cs="Arial"/>
+          <w:color w:val="000000" w:themeColor="text1"/>
+          <w:sz w:val="24"/>
+          <w:szCs w:val="24"/>
+        </w:rPr>
+        <w:t>References</w:t>
+      </w:r>
+    </w:p>
+    <w:p>
+      <w:pPr>
+        <w:rPr>
+          <w:rFonts w:ascii="Arial" w:hAnsi="Arial" w:cs="Arial"/>
+          <w:color w:val="000000" w:themeColor="text1"/>
+          <w:sz w:val="24"/>
+          <w:szCs w:val="24"/>
+        </w:rPr>
+      </w:pPr>
+      <w:r>
+        <w:rPr>
+          <w:rFonts w:ascii="Arial" w:hAnsi="Arial" w:cs="Arial"/>
+          <w:color w:val="000000" w:themeColor="text1"/>
+          <w:sz w:val="24"/>
+          <w:szCs w:val="24"/>
+        </w:rPr>
+        <w:t>Russell, E. S. (1931). Some theoretical considerations on the “overfishing” problem. ICES Journal of Marine Science, 6(1), 3-20.</w:t>
+      </w:r>
+    </w:p>
+    <w:p>
+      <w:pPr>
+        <w:rPr>
+          <w:rFonts w:ascii="Arial" w:hAnsi="Arial" w:cs="Arial"/>
+          <w:color w:val="000000" w:themeColor="text1"/>
+          <w:sz w:val="24"/>
+          <w:szCs w:val="24"/>
+        </w:rPr>
+      </w:pPr>
+      <w:r>
+        <w:rPr>
+          <w:rFonts w:ascii="Arial" w:hAnsi="Arial" w:cs="Arial"/>
+          <w:color w:val="000000" w:themeColor="text1"/>
+          <w:sz w:val="24"/>
+          <w:szCs w:val="24"/>
+        </w:rPr>
+        <w:t>Stratechi. (</w:t>
+      </w:r>
+      <w:r>
+        <w:rPr>
+          <w:rFonts w:ascii="Arial" w:hAnsi="Arial" w:cs="Arial"/>
+          <w:color w:val="000000" w:themeColor="text1"/>
+          <w:sz w:val="24"/>
+          <w:szCs w:val="24"/>
+        </w:rPr>
+        <w:t>2019</w:t>
+      </w:r>
+      <w:r>
+        <w:rPr>
+          <w:rFonts w:ascii="Arial" w:hAnsi="Arial" w:cs="Arial"/>
+          <w:color w:val="000000" w:themeColor="text1"/>
+          <w:sz w:val="24"/>
+          <w:szCs w:val="24"/>
+        </w:rPr>
+        <w:t xml:space="preserve">). </w:t>
+      </w:r>
+      <w:r>
+        <w:rPr>
+          <w:rFonts w:ascii="Arial" w:hAnsi="Arial" w:cs="Arial"/>
+          <w:color w:val="000000" w:themeColor="text1"/>
+          <w:sz w:val="24"/>
+          <w:szCs w:val="24"/>
+        </w:rPr>
+        <w:t>DEDUCTION &amp; INDUCTION</w:t>
+      </w:r>
+      <w:r>
+        <w:rPr>
+          <w:rFonts w:ascii="Arial" w:hAnsi="Arial" w:cs="Arial"/>
+          <w:color w:val="000000" w:themeColor="text1"/>
+          <w:sz w:val="24"/>
+          <w:szCs w:val="24"/>
+        </w:rPr>
+        <w:t xml:space="preserve">, </w:t>
+      </w:r>
+      <w:hyperlink r:id="rId6" w:history="1">
+        <w:r>
+          <w:rPr>
+            <w:rStyle w:val="Hyperlink"/>
+            <w:rFonts w:ascii="Arial" w:hAnsi="Arial" w:cs="Arial"/>
+            <w:sz w:val="24"/>
+            <w:szCs w:val="24"/>
+          </w:rPr>
+          <w:t>https://www.stratechi.com/deductive-inductive-logic/</w:t>
+        </w:r>
+      </w:hyperlink>
+    </w:p>
+    <w:p>
+      <w:pPr>
+        <w:rPr>
+          <w:rFonts w:ascii="Arial" w:hAnsi="Arial" w:cs="Arial"/>
+          <w:color w:val="000000" w:themeColor="text1"/>
+          <w:sz w:val="24"/>
+          <w:szCs w:val="24"/>
+        </w:rPr>
+      </w:pPr>
+      <w:r>
+        <w:rPr>
+          <w:rFonts w:ascii="Arial" w:hAnsi="Arial" w:cs="Arial"/>
+          <w:color w:val="000000" w:themeColor="text1"/>
+          <w:sz w:val="24"/>
+          <w:szCs w:val="24"/>
+        </w:rPr>
+        <w:t>Foundation for Critical Thinking</w:t>
+      </w:r>
+      <w:r>
+        <w:rPr>
+          <w:rFonts w:ascii="Arial" w:hAnsi="Arial" w:cs="Arial"/>
+          <w:color w:val="000000" w:themeColor="text1"/>
+          <w:sz w:val="24"/>
+          <w:szCs w:val="24"/>
+        </w:rPr>
+        <w:t xml:space="preserve">. (2007). </w:t>
+      </w:r>
+      <w:r>
+        <w:rPr>
+          <w:rFonts w:ascii="Arial" w:hAnsi="Arial" w:cs="Arial"/>
+          <w:color w:val="000000" w:themeColor="text1"/>
+          <w:sz w:val="24"/>
+          <w:szCs w:val="24"/>
+        </w:rPr>
+        <w:t>To Analyze Thinking We Must Identify and Question its Elemental Structures</w:t>
+      </w:r>
+      <w:r>
+        <w:rPr>
+          <w:rFonts w:ascii="Arial" w:hAnsi="Arial" w:cs="Arial"/>
+          <w:color w:val="000000" w:themeColor="text1"/>
+          <w:sz w:val="24"/>
+          <w:szCs w:val="24"/>
+        </w:rPr>
+        <w:t xml:space="preserve">. </w:t>
+      </w:r>
+      <w:hyperlink r:id="rId7" w:history="1">
+        <w:r>
+          <w:rPr>
+            <w:rStyle w:val="Hyperlink"/>
+            <w:rFonts w:ascii="Arial" w:hAnsi="Arial" w:cs="Arial"/>
+            <w:sz w:val="24"/>
+            <w:szCs w:val="24"/>
+          </w:rPr>
+          <w:t>http://www.criticalthinking.org/ctmodel/logic-model1.htm</w:t>
+        </w:r>
+      </w:hyperlink>
+      <w:r>
+        <w:rPr>
+          <w:rFonts w:ascii="Arial" w:hAnsi="Arial" w:cs="Arial"/>
+          <w:color w:val="000000" w:themeColor="text1"/>
+          <w:sz w:val="24"/>
+          <w:szCs w:val="24"/>
+        </w:rPr>
+        <w:t xml:space="preserve"> </w:t>
+      </w:r>
+    </w:p>
     <w:sectPr>
       <w:pgSz w:w="12240" w:h="15840"/>
       <w:pgMar w:top="1440" w:right="1440" w:bottom="1440" w:left="1440" w:header="720" w:footer="720" w:gutter="0"/>
@@ -310,7 +807,7 @@
 </file>
 
 <file path=word/styles.xml><?xml version="1.0" encoding="utf-8"?>
-<w:styles xmlns:mc="http://schemas.openxmlformats.org/markup-compatibility/2006" xmlns:r="http://schemas.openxmlformats.org/officeDocument/2006/relationships" xmlns:w="http://schemas.openxmlformats.org/wordprocessingml/2006/main" xmlns:w14="http://schemas.microsoft.com/office/word/2010/wordml" xmlns:w15="http://schemas.microsoft.com/office/word/2012/wordml" xmlns:w16cid="http://schemas.microsoft.com/office/word/2016/wordml/cid" xmlns:w16se="http://schemas.microsoft.com/office/word/2015/wordml/symex" mc:Ignorable="w14 w15 w16se w16cid">
+<w:styles xmlns:mc="http://schemas.openxmlformats.org/markup-compatibility/2006" xmlns:r="http://schemas.openxmlformats.org/officeDocument/2006/relationships" xmlns:w="http://schemas.openxmlformats.org/wordprocessingml/2006/main" xmlns:w14="http://schemas.microsoft.com/office/word/2010/wordml" xmlns:w15="http://schemas.microsoft.com/office/word/2012/wordml" xmlns:w16se="http://schemas.microsoft.com/office/word/2015/wordml/symex" mc:Ignorable="w14 w15 w16se">
   <w:docDefaults>
     <w:rPrDefault>
       <w:rPr>
@@ -326,7 +823,7 @@
       </w:pPr>
     </w:pPrDefault>
   </w:docDefaults>
-  <w:latentStyles w:defLockedState="0" w:defUIPriority="99" w:defSemiHidden="0" w:defUnhideWhenUsed="0" w:defQFormat="0" w:count="377">
+  <w:latentStyles w:defLockedState="0" w:defUIPriority="99" w:defSemiHidden="0" w:defUnhideWhenUsed="0" w:defQFormat="0" w:count="371">
     <w:lsdException w:name="Normal" w:uiPriority="0" w:qFormat="1"/>
     <w:lsdException w:name="heading 1" w:uiPriority="9" w:qFormat="1"/>
     <w:lsdException w:name="heading 2" w:semiHidden="1" w:uiPriority="9" w:unhideWhenUsed="1" w:qFormat="1"/>
@@ -432,6 +929,7 @@
     <w:lsdException w:name="HTML Sample" w:semiHidden="1" w:unhideWhenUsed="1"/>
     <w:lsdException w:name="HTML Typewriter" w:semiHidden="1" w:unhideWhenUsed="1"/>
     <w:lsdException w:name="HTML Variable" w:semiHidden="1" w:unhideWhenUsed="1"/>
+    <w:lsdException w:name="Normal Table" w:semiHidden="1" w:unhideWhenUsed="1"/>
     <w:lsdException w:name="annotation subject" w:semiHidden="1" w:unhideWhenUsed="1"/>
     <w:lsdException w:name="No List" w:semiHidden="1" w:unhideWhenUsed="1"/>
     <w:lsdException w:name="Outline List 1" w:semiHidden="1" w:unhideWhenUsed="1"/>
@@ -477,9 +975,11 @@
     <w:lsdException w:name="Table Subtle 1" w:semiHidden="1" w:unhideWhenUsed="1"/>
     <w:lsdException w:name="Table Subtle 2" w:semiHidden="1" w:unhideWhenUsed="1"/>
     <w:lsdException w:name="Table Web 1" w:semiHidden="1" w:unhideWhenUsed="1"/>
+    <w:lsdException w:name="Table Web 2" w:semiHidden="1" w:unhideWhenUsed="1"/>
     <w:lsdException w:name="Table Web 3" w:semiHidden="1" w:unhideWhenUsed="1"/>
     <w:lsdException w:name="Balloon Text" w:semiHidden="1" w:unhideWhenUsed="1"/>
     <w:lsdException w:name="Table Grid" w:uiPriority="39"/>
+    <w:lsdException w:name="Table Theme" w:semiHidden="1" w:unhideWhenUsed="1"/>
     <w:lsdException w:name="Placeholder Text" w:semiHidden="1"/>
     <w:lsdException w:name="No Spacing" w:uiPriority="1" w:qFormat="1"/>
     <w:lsdException w:name="Light Shading" w:uiPriority="60"/>
@@ -695,12 +1195,6 @@
     <w:lsdException w:name="List Table 5 Dark Accent 6" w:uiPriority="50"/>
     <w:lsdException w:name="List Table 6 Colorful Accent 6" w:uiPriority="51"/>
     <w:lsdException w:name="List Table 7 Colorful Accent 6" w:uiPriority="52"/>
-    <w:lsdException w:name="Mention" w:semiHidden="1" w:unhideWhenUsed="1"/>
-    <w:lsdException w:name="Smart Hyperlink" w:semiHidden="1" w:unhideWhenUsed="1"/>
-    <w:lsdException w:name="Hashtag" w:semiHidden="1" w:unhideWhenUsed="1"/>
-    <w:lsdException w:name="Unresolved Mention" w:semiHidden="1" w:unhideWhenUsed="1"/>
-    <w:lsdException w:name="Smart Link" w:semiHidden="1" w:unhideWhenUsed="1"/>
-    <w:lsdException w:name="Smart Link Error" w:semiHidden="1" w:unhideWhenUsed="1"/>
   </w:latentStyles>
   <w:style w:type="paragraph" w:default="1" w:styleId="Normal">
     <w:name w:val="Normal"/>
@@ -747,6 +1241,47 @@
       <w:rFonts w:ascii="Times New Roman" w:eastAsia="Times New Roman" w:hAnsi="Times New Roman" w:cs="Times New Roman"/>
       <w:sz w:val="24"/>
       <w:szCs w:val="24"/>
+    </w:rPr>
+  </w:style>
+  <w:style w:type="paragraph" w:styleId="BalloonText">
+    <w:name w:val="Balloon Text"/>
+    <w:basedOn w:val="Normal"/>
+    <w:link w:val="BalloonTextChar"/>
+    <w:uiPriority w:val="99"/>
+    <w:semiHidden/>
+    <w:unhideWhenUsed/>
+    <w:rsid w:val="001A5CBD"/>
+    <w:pPr>
+      <w:spacing w:after="0" w:line="240" w:lineRule="auto"/>
+    </w:pPr>
+    <w:rPr>
+      <w:rFonts w:ascii="Segoe UI" w:hAnsi="Segoe UI" w:cs="Segoe UI"/>
+      <w:sz w:val="18"/>
+      <w:szCs w:val="18"/>
+    </w:rPr>
+  </w:style>
+  <w:style w:type="character" w:customStyle="1" w:styleId="BalloonTextChar">
+    <w:name w:val="Balloon Text Char"/>
+    <w:basedOn w:val="DefaultParagraphFont"/>
+    <w:link w:val="BalloonText"/>
+    <w:uiPriority w:val="99"/>
+    <w:semiHidden/>
+    <w:rsid w:val="001A5CBD"/>
+    <w:rPr>
+      <w:rFonts w:ascii="Segoe UI" w:hAnsi="Segoe UI" w:cs="Segoe UI"/>
+      <w:sz w:val="18"/>
+      <w:szCs w:val="18"/>
+    </w:rPr>
+  </w:style>
+  <w:style w:type="character" w:styleId="Hyperlink">
+    <w:name w:val="Hyperlink"/>
+    <w:basedOn w:val="DefaultParagraphFont"/>
+    <w:uiPriority w:val="99"/>
+    <w:unhideWhenUsed/>
+    <w:rsid w:val="00B5129E"/>
+    <w:rPr>
+      <w:color w:val="0563C1" w:themeColor="hyperlink"/>
+      <w:u w:val="single"/>
     </w:rPr>
   </w:style>
 </w:styles>

</xml_diff>